<commit_message>
FEATURE: DIAGRAMA DE PROCESO DE GRABACION Y SUBIDA DE CLASE AGREGADO
</commit_message>
<xml_diff>
--- a/procedimientos/I-ACAD-01 GRABAR Y SUBIR UNA CLASE.docx
+++ b/procedimientos/I-ACAD-01 GRABAR Y SUBIR UNA CLASE.docx
@@ -799,10 +799,7 @@
               <w:jc w:val="center"/>
             </w:pPr>
             <w:r>
-              <w:t>5</w:t>
-            </w:r>
-            <w:r>
-              <w:t>.1 SELECCIONAR ESCENA CLASE EN EL OBS</w:t>
+              <w:t>5.1 SELECCIONAR ESCENA CLASE EN EL OBS</w:t>
             </w:r>
           </w:p>
           <w:p>
@@ -810,10 +807,7 @@
               <w:ind w:left="360"/>
             </w:pPr>
             <w:r>
-              <w:t>5</w:t>
-            </w:r>
-            <w:r>
-              <w:t>.2 DAR EN TRASICION PARA QUE SE QUEDE COMO VISTA EN EL OBS</w:t>
+              <w:t>5.2 DAR EN TRASICION PARA QUE SE QUEDE COMO VISTA EN EL OBS</w:t>
             </w:r>
           </w:p>
         </w:tc>
@@ -2428,7 +2422,10 @@
             </w:r>
             <w:proofErr w:type="spellEnd"/>
             <w:r>
-              <w:t xml:space="preserve"> en guardar y en publicas</w:t>
+              <w:t xml:space="preserve"> en guardar y en publica</w:t>
+            </w:r>
+            <w:r>
+              <w:t>r</w:t>
             </w:r>
           </w:p>
         </w:tc>
@@ -2941,10 +2938,10 @@
                 <w:noProof/>
               </w:rPr>
               <w:drawing>
-                <wp:inline distT="0" distB="0" distL="0" distR="0" wp14:anchorId="2036067E" wp14:editId="2E1FA02F">
-                  <wp:extent cx="1847850" cy="781050"/>
-                  <wp:effectExtent l="0" t="0" r="0" b="0"/>
-                  <wp:docPr id="72" name="Imagen 72"/>
+                <wp:inline distT="0" distB="0" distL="0" distR="0" wp14:anchorId="01940265" wp14:editId="69B7F339">
+                  <wp:extent cx="1428750" cy="561975"/>
+                  <wp:effectExtent l="0" t="0" r="0" b="9525"/>
+                  <wp:docPr id="2" name="Imagen 2"/>
                   <wp:cNvGraphicFramePr>
                     <a:graphicFrameLocks xmlns:a="http://schemas.openxmlformats.org/drawingml/2006/main" noChangeAspect="1"/>
                   </wp:cNvGraphicFramePr>
@@ -2952,13 +2949,13 @@
                     <a:graphicData uri="http://schemas.openxmlformats.org/drawingml/2006/picture">
                       <pic:pic xmlns:pic="http://schemas.openxmlformats.org/drawingml/2006/picture">
                         <pic:nvPicPr>
-                          <pic:cNvPr id="0" name="Picture 38"/>
+                          <pic:cNvPr id="0" name="Picture 1"/>
                           <pic:cNvPicPr>
                             <a:picLocks noChangeAspect="1" noChangeArrowheads="1"/>
                           </pic:cNvPicPr>
                         </pic:nvPicPr>
                         <pic:blipFill>
-                          <a:blip r:embed="rId28">
+                          <a:blip r:embed="rId31">
                             <a:extLst>
                               <a:ext uri="{28A0092B-C50C-407E-A947-70E740481C1C}">
                                 <a14:useLocalDpi xmlns:a14="http://schemas.microsoft.com/office/drawing/2010/main" val="0"/>
@@ -2973,7 +2970,7 @@
                         <pic:spPr bwMode="auto">
                           <a:xfrm>
                             <a:off x="0" y="0"/>
-                            <a:ext cx="1847850" cy="781050"/>
+                            <a:ext cx="1428750" cy="561975"/>
                           </a:xfrm>
                           <a:prstGeom prst="rect">
                             <a:avLst/>
@@ -3215,7 +3212,7 @@
       </w:pPr>
     </w:p>
     <w:sectPr>
-      <w:headerReference w:type="default" r:id="rId31"/>
+      <w:headerReference w:type="default" r:id="rId32"/>
       <w:pgSz w:w="15840" w:h="12240" w:orient="landscape"/>
       <w:pgMar w:top="1701" w:right="1417" w:bottom="1701" w:left="1417" w:header="708" w:footer="708" w:gutter="0"/>
       <w:cols w:space="708"/>

</xml_diff>